<commit_message>
fix keylogger, fix docx, add random fact in docx
</commit_message>
<xml_diff>
--- a/06.docx
+++ b/06.docx
@@ -673,15 +673,7 @@
         <w:jc w:val="both"/>
       </w:pPr>
       <w:r>
-        <w:t xml:space="preserve">Create Keylogger and </w:t>
-      </w:r>
-      <w:proofErr w:type="spellStart"/>
-      <w:r>
-        <w:t>Mouselogger</w:t>
-      </w:r>
-      <w:proofErr w:type="spellEnd"/>
-      <w:r>
-        <w:t xml:space="preserve"> using Python</w:t>
+        <w:t>Create Keylogger and Mouselogger using Python</w:t>
       </w:r>
     </w:p>
     <w:p>
@@ -783,6 +775,13 @@
         </w:rPr>
         <w:t>Keylogger</w:t>
       </w:r>
+      <w:r>
+        <w:rPr>
+          <w:b/>
+          <w:bCs/>
+        </w:rPr>
+        <w:t>, Mouse Logger and Screenshotter</w:t>
+      </w:r>
     </w:p>
     <w:p>
       <w:pPr>
@@ -794,16 +793,957 @@
       </w:pPr>
     </w:p>
     <w:p>
+      <w:pPr>
+        <w:spacing w:after="240"/>
+      </w:pPr>
       <w:r>
         <w:tab/>
-        <w:t xml:space="preserve">You are asked to make a keylogger and </w:t>
+        <w:t>You are asked to make a keylogger</w:t>
+      </w:r>
+      <w:r>
+        <w:t xml:space="preserve">, mouselogger, and </w:t>
+      </w:r>
+      <w:r>
+        <w:t xml:space="preserve">screenshotter program with Python Programming Language, here are some </w:t>
+      </w:r>
+      <w:r>
+        <w:t>libraries you will need:</w:t>
+      </w:r>
+    </w:p>
+    <w:p>
+      <w:pPr>
+        <w:pStyle w:val="ListParagraph"/>
+        <w:numPr>
+          <w:ilvl w:val="0"/>
+          <w:numId w:val="15"/>
+        </w:numPr>
+      </w:pPr>
+      <w:r>
+        <w:t>Pyxhook (</w:t>
+      </w:r>
+      <w:r>
+        <w:t xml:space="preserve">for </w:t>
+      </w:r>
+      <w:r>
+        <w:t>linux</w:t>
+      </w:r>
+      <w:r>
+        <w:t xml:space="preserve"> only</w:t>
+      </w:r>
+      <w:r>
+        <w:t>)</w:t>
+      </w:r>
+      <w:r>
+        <w:t xml:space="preserve">, if you want to use Windows, </w:t>
+      </w:r>
+      <w:r>
+        <w:t>use python 3.7 and download pyhook on your own.</w:t>
+      </w:r>
+    </w:p>
+    <w:p>
+      <w:pPr>
+        <w:pStyle w:val="ListParagraph"/>
+        <w:numPr>
+          <w:ilvl w:val="0"/>
+          <w:numId w:val="15"/>
+        </w:numPr>
+      </w:pPr>
+      <w:r>
+        <w:t>P</w:t>
+      </w:r>
+      <w:r>
+        <w:t>ynput</w:t>
+      </w:r>
+    </w:p>
+    <w:p>
+      <w:pPr>
+        <w:pStyle w:val="ListParagraph"/>
+        <w:numPr>
+          <w:ilvl w:val="0"/>
+          <w:numId w:val="15"/>
+        </w:numPr>
+      </w:pPr>
+      <w:r>
+        <w:t>Autopy</w:t>
+      </w:r>
+    </w:p>
+    <w:p/>
+    <w:p>
+      <w:pPr>
+        <w:ind w:left="360"/>
+      </w:pPr>
+      <w:r>
+        <w:t>Here are some requirements for the program:</w:t>
+      </w:r>
+    </w:p>
+    <w:p/>
+    <w:p>
+      <w:r>
+        <w:t>Keylogger:</w:t>
+      </w:r>
+    </w:p>
+    <w:p/>
+    <w:p>
+      <w:pPr>
+        <w:pStyle w:val="ListParagraph"/>
+        <w:numPr>
+          <w:ilvl w:val="0"/>
+          <w:numId w:val="16"/>
+        </w:numPr>
+      </w:pPr>
+      <w:r>
+        <w:t xml:space="preserve">Track every keystroke </w:t>
+      </w:r>
+      <w:r>
+        <w:t xml:space="preserve">that user </w:t>
+      </w:r>
+      <w:r>
+        <w:t>type</w:t>
+      </w:r>
+      <w:r>
+        <w:t>.</w:t>
+      </w:r>
+    </w:p>
+    <w:p>
+      <w:pPr>
+        <w:pStyle w:val="ListParagraph"/>
+        <w:numPr>
+          <w:ilvl w:val="0"/>
+          <w:numId w:val="16"/>
+        </w:numPr>
+      </w:pPr>
+      <w:r>
+        <w:t>Output it to a file (you can use output redirection or open a file with time as filename)</w:t>
+      </w:r>
+    </w:p>
+    <w:p/>
+    <w:p>
+      <w:pPr>
+        <w:keepNext/>
+        <w:jc w:val="center"/>
+      </w:pPr>
+      <w:r>
+        <w:rPr>
+          <w:noProof/>
+        </w:rPr>
+        <w:drawing>
+          <wp:inline distT="0" distB="0" distL="0" distR="0" wp14:anchorId="79A07F4A" wp14:editId="3CF65DEE">
+            <wp:extent cx="6280785" cy="622935"/>
+            <wp:effectExtent l="0" t="0" r="5715" b="5715"/>
+            <wp:docPr id="5" name="Picture 5"/>
+            <wp:cNvGraphicFramePr>
+              <a:graphicFrameLocks xmlns:a="http://schemas.openxmlformats.org/drawingml/2006/main" noChangeAspect="1"/>
+            </wp:cNvGraphicFramePr>
+            <a:graphic xmlns:a="http://schemas.openxmlformats.org/drawingml/2006/main">
+              <a:graphicData uri="http://schemas.openxmlformats.org/drawingml/2006/picture">
+                <pic:pic xmlns:pic="http://schemas.openxmlformats.org/drawingml/2006/picture">
+                  <pic:nvPicPr>
+                    <pic:cNvPr id="1" name=""/>
+                    <pic:cNvPicPr/>
+                  </pic:nvPicPr>
+                  <pic:blipFill>
+                    <a:blip r:embed="rId9"/>
+                    <a:stretch>
+                      <a:fillRect/>
+                    </a:stretch>
+                  </pic:blipFill>
+                  <pic:spPr>
+                    <a:xfrm>
+                      <a:off x="0" y="0"/>
+                      <a:ext cx="6280785" cy="622935"/>
+                    </a:xfrm>
+                    <a:prstGeom prst="rect">
+                      <a:avLst/>
+                    </a:prstGeom>
+                  </pic:spPr>
+                </pic:pic>
+              </a:graphicData>
+            </a:graphic>
+          </wp:inline>
+        </w:drawing>
+      </w:r>
+    </w:p>
+    <w:p>
+      <w:pPr>
+        <w:pStyle w:val="Caption"/>
+        <w:jc w:val="center"/>
+        <w:rPr>
+          <w:b/>
+          <w:bCs/>
+          <w:i w:val="0"/>
+          <w:iCs w:val="0"/>
+          <w:color w:val="auto"/>
+        </w:rPr>
+      </w:pPr>
+      <w:r>
+        <w:rPr>
+          <w:b/>
+          <w:bCs/>
+          <w:i w:val="0"/>
+          <w:iCs w:val="0"/>
+          <w:color w:val="auto"/>
+        </w:rPr>
+        <w:t xml:space="preserve">Figure </w:t>
+      </w:r>
+      <w:r>
+        <w:rPr>
+          <w:b/>
+          <w:bCs/>
+          <w:i w:val="0"/>
+          <w:iCs w:val="0"/>
+          <w:color w:val="auto"/>
+        </w:rPr>
+        <w:fldChar w:fldCharType="begin"/>
+      </w:r>
+      <w:r>
+        <w:rPr>
+          <w:b/>
+          <w:bCs/>
+          <w:i w:val="0"/>
+          <w:iCs w:val="0"/>
+          <w:color w:val="auto"/>
+        </w:rPr>
+        <w:instrText xml:space="preserve"> SEQ Figure \* ARABIC </w:instrText>
+      </w:r>
+      <w:r>
+        <w:rPr>
+          <w:b/>
+          <w:bCs/>
+          <w:i w:val="0"/>
+          <w:iCs w:val="0"/>
+          <w:color w:val="auto"/>
+        </w:rPr>
+        <w:fldChar w:fldCharType="separate"/>
+      </w:r>
+      <w:r>
+        <w:rPr>
+          <w:b/>
+          <w:bCs/>
+          <w:i w:val="0"/>
+          <w:iCs w:val="0"/>
+          <w:noProof/>
+          <w:color w:val="auto"/>
+        </w:rPr>
+        <w:t>1</w:t>
+      </w:r>
+      <w:r>
+        <w:rPr>
+          <w:b/>
+          <w:bCs/>
+          <w:i w:val="0"/>
+          <w:iCs w:val="0"/>
+          <w:color w:val="auto"/>
+        </w:rPr>
+        <w:fldChar w:fldCharType="end"/>
+      </w:r>
+      <w:r>
+        <w:rPr>
+          <w:b/>
+          <w:bCs/>
+          <w:i w:val="0"/>
+          <w:iCs w:val="0"/>
+          <w:color w:val="auto"/>
+        </w:rPr>
+        <w:t>. The Program Executed</w:t>
+      </w:r>
+    </w:p>
+    <w:p>
+      <w:pPr>
+        <w:keepNext/>
+        <w:jc w:val="center"/>
+      </w:pPr>
+      <w:r>
+        <w:rPr>
+          <w:noProof/>
+        </w:rPr>
+        <w:drawing>
+          <wp:inline distT="0" distB="0" distL="0" distR="0" wp14:anchorId="3DF61068" wp14:editId="6C968ED9">
+            <wp:extent cx="6280785" cy="1328420"/>
+            <wp:effectExtent l="0" t="0" r="5715" b="5080"/>
+            <wp:docPr id="6" name="Picture 6"/>
+            <wp:cNvGraphicFramePr>
+              <a:graphicFrameLocks xmlns:a="http://schemas.openxmlformats.org/drawingml/2006/main" noChangeAspect="1"/>
+            </wp:cNvGraphicFramePr>
+            <a:graphic xmlns:a="http://schemas.openxmlformats.org/drawingml/2006/main">
+              <a:graphicData uri="http://schemas.openxmlformats.org/drawingml/2006/picture">
+                <pic:pic xmlns:pic="http://schemas.openxmlformats.org/drawingml/2006/picture">
+                  <pic:nvPicPr>
+                    <pic:cNvPr id="1" name=""/>
+                    <pic:cNvPicPr/>
+                  </pic:nvPicPr>
+                  <pic:blipFill>
+                    <a:blip r:embed="rId10"/>
+                    <a:stretch>
+                      <a:fillRect/>
+                    </a:stretch>
+                  </pic:blipFill>
+                  <pic:spPr>
+                    <a:xfrm>
+                      <a:off x="0" y="0"/>
+                      <a:ext cx="6280785" cy="1328420"/>
+                    </a:xfrm>
+                    <a:prstGeom prst="rect">
+                      <a:avLst/>
+                    </a:prstGeom>
+                  </pic:spPr>
+                </pic:pic>
+              </a:graphicData>
+            </a:graphic>
+          </wp:inline>
+        </w:drawing>
+      </w:r>
+    </w:p>
+    <w:p>
+      <w:pPr>
+        <w:pStyle w:val="Caption"/>
+        <w:jc w:val="center"/>
+        <w:rPr>
+          <w:b/>
+          <w:bCs/>
+          <w:i w:val="0"/>
+          <w:iCs w:val="0"/>
+          <w:color w:val="auto"/>
+        </w:rPr>
+      </w:pPr>
+      <w:r>
+        <w:rPr>
+          <w:b/>
+          <w:bCs/>
+          <w:i w:val="0"/>
+          <w:iCs w:val="0"/>
+          <w:color w:val="auto"/>
+        </w:rPr>
+        <w:t xml:space="preserve">Figure </w:t>
+      </w:r>
+      <w:r>
+        <w:rPr>
+          <w:b/>
+          <w:bCs/>
+          <w:i w:val="0"/>
+          <w:iCs w:val="0"/>
+          <w:color w:val="auto"/>
+        </w:rPr>
+        <w:fldChar w:fldCharType="begin"/>
+      </w:r>
+      <w:r>
+        <w:rPr>
+          <w:b/>
+          <w:bCs/>
+          <w:i w:val="0"/>
+          <w:iCs w:val="0"/>
+          <w:color w:val="auto"/>
+        </w:rPr>
+        <w:instrText xml:space="preserve"> SEQ Figure \* ARABIC </w:instrText>
+      </w:r>
+      <w:r>
+        <w:rPr>
+          <w:b/>
+          <w:bCs/>
+          <w:i w:val="0"/>
+          <w:iCs w:val="0"/>
+          <w:color w:val="auto"/>
+        </w:rPr>
+        <w:fldChar w:fldCharType="separate"/>
+      </w:r>
+      <w:r>
+        <w:rPr>
+          <w:b/>
+          <w:bCs/>
+          <w:i w:val="0"/>
+          <w:iCs w:val="0"/>
+          <w:noProof/>
+          <w:color w:val="auto"/>
+        </w:rPr>
+        <w:t>2</w:t>
+      </w:r>
+      <w:r>
+        <w:rPr>
+          <w:b/>
+          <w:bCs/>
+          <w:i w:val="0"/>
+          <w:iCs w:val="0"/>
+          <w:color w:val="auto"/>
+        </w:rPr>
+        <w:fldChar w:fldCharType="end"/>
+      </w:r>
+      <w:r>
+        <w:rPr>
+          <w:b/>
+          <w:bCs/>
+          <w:i w:val="0"/>
+          <w:iCs w:val="0"/>
+          <w:color w:val="auto"/>
+        </w:rPr>
+        <w:t>. The Result from the Keylogger</w:t>
+      </w:r>
+    </w:p>
+    <w:p>
+      <w:r>
+        <w:t>MouseLogger</w:t>
+      </w:r>
+      <w:r>
+        <w:t>:</w:t>
+      </w:r>
+    </w:p>
+    <w:p/>
+    <w:p>
+      <w:pPr>
+        <w:pStyle w:val="ListParagraph"/>
+        <w:numPr>
+          <w:ilvl w:val="0"/>
+          <w:numId w:val="18"/>
+        </w:numPr>
+      </w:pPr>
+      <w:r>
+        <w:t>Track mouse movement from the user.</w:t>
+      </w:r>
+    </w:p>
+    <w:p>
+      <w:pPr>
+        <w:pStyle w:val="ListParagraph"/>
+        <w:numPr>
+          <w:ilvl w:val="0"/>
+          <w:numId w:val="18"/>
+        </w:numPr>
+      </w:pPr>
+      <w:r>
+        <w:t>Track mouse scroll movement from the user.</w:t>
+      </w:r>
+    </w:p>
+    <w:p>
+      <w:pPr>
+        <w:pStyle w:val="ListParagraph"/>
+        <w:numPr>
+          <w:ilvl w:val="0"/>
+          <w:numId w:val="18"/>
+        </w:numPr>
+      </w:pPr>
+      <w:r>
+        <w:t xml:space="preserve">Track </w:t>
+      </w:r>
+      <w:r>
+        <w:t>user’s mouse</w:t>
+      </w:r>
+      <w:r>
+        <w:t xml:space="preserve"> </w:t>
+      </w:r>
+      <w:r>
+        <w:t>click (when clicked and released)</w:t>
+      </w:r>
+      <w:r>
+        <w:t>.</w:t>
+      </w:r>
+    </w:p>
+    <w:p/>
+    <w:p>
+      <w:pPr>
+        <w:keepNext/>
+      </w:pPr>
+      <w:r>
+        <w:rPr>
+          <w:noProof/>
+        </w:rPr>
+        <w:lastRenderedPageBreak/>
+        <w:drawing>
+          <wp:inline distT="0" distB="0" distL="0" distR="0" wp14:anchorId="2B5F8204" wp14:editId="54B4990B">
+            <wp:extent cx="6281928" cy="5249583"/>
+            <wp:effectExtent l="19050" t="19050" r="24130" b="27305"/>
+            <wp:docPr id="7" name="Picture 7"/>
+            <wp:cNvGraphicFramePr>
+              <a:graphicFrameLocks xmlns:a="http://schemas.openxmlformats.org/drawingml/2006/main" noChangeAspect="1"/>
+            </wp:cNvGraphicFramePr>
+            <a:graphic xmlns:a="http://schemas.openxmlformats.org/drawingml/2006/main">
+              <a:graphicData uri="http://schemas.openxmlformats.org/drawingml/2006/picture">
+                <pic:pic xmlns:pic="http://schemas.openxmlformats.org/drawingml/2006/picture">
+                  <pic:nvPicPr>
+                    <pic:cNvPr id="1" name=""/>
+                    <pic:cNvPicPr/>
+                  </pic:nvPicPr>
+                  <pic:blipFill>
+                    <a:blip r:embed="rId11"/>
+                    <a:stretch>
+                      <a:fillRect/>
+                    </a:stretch>
+                  </pic:blipFill>
+                  <pic:spPr>
+                    <a:xfrm>
+                      <a:off x="0" y="0"/>
+                      <a:ext cx="6281928" cy="5249583"/>
+                    </a:xfrm>
+                    <a:prstGeom prst="rect">
+                      <a:avLst/>
+                    </a:prstGeom>
+                    <a:ln>
+                      <a:solidFill>
+                        <a:schemeClr val="tx1"/>
+                      </a:solidFill>
+                    </a:ln>
+                  </pic:spPr>
+                </pic:pic>
+              </a:graphicData>
+            </a:graphic>
+          </wp:inline>
+        </w:drawing>
+      </w:r>
+    </w:p>
+    <w:p>
+      <w:pPr>
+        <w:pStyle w:val="Caption"/>
+        <w:jc w:val="center"/>
+        <w:rPr>
+          <w:b/>
+          <w:bCs/>
+          <w:i w:val="0"/>
+          <w:iCs w:val="0"/>
+          <w:color w:val="auto"/>
+        </w:rPr>
+      </w:pPr>
+      <w:r>
+        <w:rPr>
+          <w:b/>
+          <w:bCs/>
+          <w:i w:val="0"/>
+          <w:iCs w:val="0"/>
+          <w:color w:val="auto"/>
+        </w:rPr>
+        <w:t xml:space="preserve">Figure </w:t>
+      </w:r>
+      <w:r>
+        <w:rPr>
+          <w:b/>
+          <w:bCs/>
+          <w:i w:val="0"/>
+          <w:iCs w:val="0"/>
+          <w:color w:val="auto"/>
+        </w:rPr>
+        <w:fldChar w:fldCharType="begin"/>
+      </w:r>
+      <w:r>
+        <w:rPr>
+          <w:b/>
+          <w:bCs/>
+          <w:i w:val="0"/>
+          <w:iCs w:val="0"/>
+          <w:color w:val="auto"/>
+        </w:rPr>
+        <w:instrText xml:space="preserve"> SEQ Figure \* ARABIC </w:instrText>
+      </w:r>
+      <w:r>
+        <w:rPr>
+          <w:b/>
+          <w:bCs/>
+          <w:i w:val="0"/>
+          <w:iCs w:val="0"/>
+          <w:color w:val="auto"/>
+        </w:rPr>
+        <w:fldChar w:fldCharType="separate"/>
+      </w:r>
+      <w:r>
+        <w:rPr>
+          <w:b/>
+          <w:bCs/>
+          <w:i w:val="0"/>
+          <w:iCs w:val="0"/>
+          <w:noProof/>
+          <w:color w:val="auto"/>
+        </w:rPr>
+        <w:t>3</w:t>
+      </w:r>
+      <w:r>
+        <w:rPr>
+          <w:b/>
+          <w:bCs/>
+          <w:i w:val="0"/>
+          <w:iCs w:val="0"/>
+          <w:color w:val="auto"/>
+        </w:rPr>
+        <w:fldChar w:fldCharType="end"/>
+      </w:r>
+      <w:r>
+        <w:rPr>
+          <w:b/>
+          <w:bCs/>
+          <w:i w:val="0"/>
+          <w:iCs w:val="0"/>
+          <w:color w:val="auto"/>
+        </w:rPr>
+        <w:t>. Mouse Logger Output</w:t>
+      </w:r>
+    </w:p>
+    <w:p>
+      <w:r>
+        <w:t>Screenshotter</w:t>
+      </w:r>
+      <w:r>
+        <w:t>:</w:t>
+      </w:r>
+    </w:p>
+    <w:p/>
+    <w:p>
+      <w:pPr>
+        <w:pStyle w:val="ListParagraph"/>
+        <w:numPr>
+          <w:ilvl w:val="0"/>
+          <w:numId w:val="19"/>
+        </w:numPr>
+      </w:pPr>
+      <w:r>
+        <w:t>Screenshot the current display the user use.</w:t>
+      </w:r>
+      <w:r>
+        <w:t xml:space="preserve"> (this only works on machine that has a display, ubuntu server will not work, you can force it to have virtual screen, but it won’t show anything).</w:t>
+      </w:r>
+    </w:p>
+    <w:p>
+      <w:pPr>
+        <w:pStyle w:val="ListParagraph"/>
+        <w:numPr>
+          <w:ilvl w:val="0"/>
+          <w:numId w:val="19"/>
+        </w:numPr>
+      </w:pPr>
+      <w:r>
+        <w:t>Output the file with random hex. (6 characters hex)</w:t>
+      </w:r>
+      <w:r>
+        <w:t>.</w:t>
+      </w:r>
+    </w:p>
+    <w:p/>
+    <w:p>
+      <w:pPr>
+        <w:keepNext/>
+        <w:jc w:val="center"/>
+      </w:pPr>
+      <w:r>
+        <w:rPr>
+          <w:noProof/>
+        </w:rPr>
+        <w:drawing>
+          <wp:inline distT="0" distB="0" distL="0" distR="0" wp14:anchorId="4A53AA65" wp14:editId="0ADEA4C7">
+            <wp:extent cx="6281928" cy="1691722"/>
+            <wp:effectExtent l="19050" t="19050" r="24130" b="22860"/>
+            <wp:docPr id="8" name="Picture 8"/>
+            <wp:cNvGraphicFramePr>
+              <a:graphicFrameLocks xmlns:a="http://schemas.openxmlformats.org/drawingml/2006/main" noChangeAspect="1"/>
+            </wp:cNvGraphicFramePr>
+            <a:graphic xmlns:a="http://schemas.openxmlformats.org/drawingml/2006/main">
+              <a:graphicData uri="http://schemas.openxmlformats.org/drawingml/2006/picture">
+                <pic:pic xmlns:pic="http://schemas.openxmlformats.org/drawingml/2006/picture">
+                  <pic:nvPicPr>
+                    <pic:cNvPr id="1" name=""/>
+                    <pic:cNvPicPr/>
+                  </pic:nvPicPr>
+                  <pic:blipFill>
+                    <a:blip r:embed="rId12"/>
+                    <a:stretch>
+                      <a:fillRect/>
+                    </a:stretch>
+                  </pic:blipFill>
+                  <pic:spPr>
+                    <a:xfrm>
+                      <a:off x="0" y="0"/>
+                      <a:ext cx="6281928" cy="1691722"/>
+                    </a:xfrm>
+                    <a:prstGeom prst="rect">
+                      <a:avLst/>
+                    </a:prstGeom>
+                    <a:ln>
+                      <a:solidFill>
+                        <a:schemeClr val="tx1"/>
+                      </a:solidFill>
+                    </a:ln>
+                  </pic:spPr>
+                </pic:pic>
+              </a:graphicData>
+            </a:graphic>
+          </wp:inline>
+        </w:drawing>
+      </w:r>
+    </w:p>
+    <w:p>
+      <w:pPr>
+        <w:pStyle w:val="Caption"/>
+        <w:jc w:val="center"/>
+        <w:rPr>
+          <w:b/>
+          <w:bCs/>
+          <w:i w:val="0"/>
+          <w:iCs w:val="0"/>
+          <w:color w:val="auto"/>
+        </w:rPr>
+      </w:pPr>
+      <w:r>
+        <w:rPr>
+          <w:b/>
+          <w:bCs/>
+          <w:i w:val="0"/>
+          <w:iCs w:val="0"/>
+          <w:color w:val="auto"/>
+        </w:rPr>
+        <w:t xml:space="preserve">Figure </w:t>
+      </w:r>
+      <w:r>
+        <w:rPr>
+          <w:b/>
+          <w:bCs/>
+          <w:i w:val="0"/>
+          <w:iCs w:val="0"/>
+          <w:color w:val="auto"/>
+        </w:rPr>
+        <w:fldChar w:fldCharType="begin"/>
+      </w:r>
+      <w:r>
+        <w:rPr>
+          <w:b/>
+          <w:bCs/>
+          <w:i w:val="0"/>
+          <w:iCs w:val="0"/>
+          <w:color w:val="auto"/>
+        </w:rPr>
+        <w:instrText xml:space="preserve"> SEQ Figure \* ARABIC </w:instrText>
+      </w:r>
+      <w:r>
+        <w:rPr>
+          <w:b/>
+          <w:bCs/>
+          <w:i w:val="0"/>
+          <w:iCs w:val="0"/>
+          <w:color w:val="auto"/>
+        </w:rPr>
+        <w:fldChar w:fldCharType="separate"/>
+      </w:r>
+      <w:r>
+        <w:rPr>
+          <w:b/>
+          <w:bCs/>
+          <w:i w:val="0"/>
+          <w:iCs w:val="0"/>
+          <w:noProof/>
+          <w:color w:val="auto"/>
+        </w:rPr>
+        <w:t>4</w:t>
+      </w:r>
+      <w:r>
+        <w:rPr>
+          <w:b/>
+          <w:bCs/>
+          <w:i w:val="0"/>
+          <w:iCs w:val="0"/>
+          <w:color w:val="auto"/>
+        </w:rPr>
+        <w:fldChar w:fldCharType="end"/>
+      </w:r>
+      <w:r>
+        <w:rPr>
+          <w:b/>
+          <w:bCs/>
+          <w:i w:val="0"/>
+          <w:iCs w:val="0"/>
+          <w:color w:val="auto"/>
+        </w:rPr>
+        <w:t>. Command Executed</w:t>
+      </w:r>
+    </w:p>
+    <w:p>
+      <w:pPr>
+        <w:keepNext/>
+      </w:pPr>
+      <w:r>
+        <w:rPr>
+          <w:noProof/>
+        </w:rPr>
+        <w:lastRenderedPageBreak/>
+        <w:drawing>
+          <wp:inline distT="0" distB="0" distL="0" distR="0" wp14:anchorId="442AEBB2" wp14:editId="0CFCCC3A">
+            <wp:extent cx="6276975" cy="3533775"/>
+            <wp:effectExtent l="0" t="0" r="9525" b="9525"/>
+            <wp:docPr id="9" name="Picture 9"/>
+            <wp:cNvGraphicFramePr>
+              <a:graphicFrameLocks xmlns:a="http://schemas.openxmlformats.org/drawingml/2006/main" noChangeAspect="1"/>
+            </wp:cNvGraphicFramePr>
+            <a:graphic xmlns:a="http://schemas.openxmlformats.org/drawingml/2006/main">
+              <a:graphicData uri="http://schemas.openxmlformats.org/drawingml/2006/picture">
+                <pic:pic xmlns:pic="http://schemas.openxmlformats.org/drawingml/2006/picture">
+                  <pic:nvPicPr>
+                    <pic:cNvPr id="0" name="Picture 1"/>
+                    <pic:cNvPicPr>
+                      <a:picLocks noChangeAspect="1" noChangeArrowheads="1"/>
+                    </pic:cNvPicPr>
+                  </pic:nvPicPr>
+                  <pic:blipFill>
+                    <a:blip r:embed="rId13" cstate="print">
+                      <a:extLst>
+                        <a:ext uri="{28A0092B-C50C-407E-A947-70E740481C1C}">
+                          <a14:useLocalDpi xmlns:a14="http://schemas.microsoft.com/office/drawing/2010/main" val="0"/>
+                        </a:ext>
+                      </a:extLst>
+                    </a:blip>
+                    <a:srcRect/>
+                    <a:stretch>
+                      <a:fillRect/>
+                    </a:stretch>
+                  </pic:blipFill>
+                  <pic:spPr bwMode="auto">
+                    <a:xfrm>
+                      <a:off x="0" y="0"/>
+                      <a:ext cx="6276975" cy="3533775"/>
+                    </a:xfrm>
+                    <a:prstGeom prst="rect">
+                      <a:avLst/>
+                    </a:prstGeom>
+                    <a:noFill/>
+                    <a:ln>
+                      <a:noFill/>
+                    </a:ln>
+                  </pic:spPr>
+                </pic:pic>
+              </a:graphicData>
+            </a:graphic>
+          </wp:inline>
+        </w:drawing>
+      </w:r>
+    </w:p>
+    <w:p>
+      <w:pPr>
+        <w:pStyle w:val="Caption"/>
+        <w:jc w:val="center"/>
+        <w:rPr>
+          <w:b/>
+          <w:bCs/>
+          <w:i w:val="0"/>
+          <w:iCs w:val="0"/>
+          <w:color w:val="auto"/>
+        </w:rPr>
+      </w:pPr>
+      <w:r>
+        <w:rPr>
+          <w:b/>
+          <w:bCs/>
+          <w:i w:val="0"/>
+          <w:iCs w:val="0"/>
+          <w:color w:val="auto"/>
+        </w:rPr>
+        <w:t xml:space="preserve">Figure </w:t>
+      </w:r>
+      <w:r>
+        <w:rPr>
+          <w:b/>
+          <w:bCs/>
+          <w:i w:val="0"/>
+          <w:iCs w:val="0"/>
+          <w:color w:val="auto"/>
+        </w:rPr>
+        <w:fldChar w:fldCharType="begin"/>
+      </w:r>
+      <w:r>
+        <w:rPr>
+          <w:b/>
+          <w:bCs/>
+          <w:i w:val="0"/>
+          <w:iCs w:val="0"/>
+          <w:color w:val="auto"/>
+        </w:rPr>
+        <w:instrText xml:space="preserve"> SEQ Figure \* ARABIC </w:instrText>
+      </w:r>
+      <w:r>
+        <w:rPr>
+          <w:b/>
+          <w:bCs/>
+          <w:i w:val="0"/>
+          <w:iCs w:val="0"/>
+          <w:color w:val="auto"/>
+        </w:rPr>
+        <w:fldChar w:fldCharType="separate"/>
+      </w:r>
+      <w:r>
+        <w:rPr>
+          <w:b/>
+          <w:bCs/>
+          <w:i w:val="0"/>
+          <w:iCs w:val="0"/>
+          <w:noProof/>
+          <w:color w:val="auto"/>
+        </w:rPr>
+        <w:t>5</w:t>
+      </w:r>
+      <w:r>
+        <w:rPr>
+          <w:b/>
+          <w:bCs/>
+          <w:i w:val="0"/>
+          <w:iCs w:val="0"/>
+          <w:color w:val="auto"/>
+        </w:rPr>
+        <w:fldChar w:fldCharType="end"/>
+      </w:r>
+      <w:r>
+        <w:rPr>
+          <w:b/>
+          <w:bCs/>
+          <w:i w:val="0"/>
+          <w:iCs w:val="0"/>
+          <w:color w:val="auto"/>
+        </w:rPr>
+        <w:t>. The Result</w:t>
+      </w:r>
+      <w:r>
+        <w:rPr>
+          <w:b/>
+          <w:bCs/>
+          <w:i w:val="0"/>
+          <w:iCs w:val="0"/>
+          <w:color w:val="auto"/>
+        </w:rPr>
+        <w:t>*</w:t>
+      </w:r>
+    </w:p>
+    <w:p>
+      <w:r>
+        <w:t xml:space="preserve">*to see the image with more clarity, </w:t>
+      </w:r>
+      <w:r>
+        <w:t xml:space="preserve">unzip this word file with 7zip (or other program that can unzip a file), and then file a folder called </w:t>
+      </w:r>
+      <w:r>
+        <w:rPr>
+          <w:b/>
+          <w:bCs/>
+        </w:rPr>
+        <w:t>word</w:t>
+      </w:r>
+      <w:r>
+        <w:t>, and then inside it find a folder called “</w:t>
+      </w:r>
+      <w:r>
+        <w:rPr>
+          <w:b/>
+          <w:bCs/>
+        </w:rPr>
+        <w:t>media</w:t>
+      </w:r>
+      <w:r>
+        <w:t>”, and see the “</w:t>
+      </w:r>
+      <w:r>
+        <w:rPr>
+          <w:b/>
+          <w:bCs/>
+        </w:rPr>
+        <w:t>image6.png</w:t>
+      </w:r>
+      <w:r>
+        <w:t>”</w:t>
+      </w:r>
+      <w:r>
+        <w:t xml:space="preserve"> (You can unzip a word file, ask your assistant if you don’t believe it!)</w:t>
       </w:r>
     </w:p>
     <w:sectPr>
-      <w:headerReference w:type="default" r:id="rId9"/>
-      <w:footerReference w:type="default" r:id="rId10"/>
-      <w:headerReference w:type="first" r:id="rId11"/>
-      <w:footerReference w:type="first" r:id="rId12"/>
+      <w:headerReference w:type="default" r:id="rId14"/>
+      <w:footerReference w:type="default" r:id="rId15"/>
+      <w:headerReference w:type="first" r:id="rId16"/>
+      <w:footerReference w:type="first" r:id="rId17"/>
       <w:pgSz w:w="11907" w:h="16839" w:code="9"/>
       <w:pgMar w:top="1440" w:right="1008" w:bottom="1440" w:left="1008" w:header="720" w:footer="720" w:gutter="0"/>
       <w:cols w:space="720"/>
@@ -1006,15 +1946,7 @@
             <w:szCs w:val="22"/>
             <w:lang w:val="id-ID"/>
           </w:rPr>
-          <w:t xml:space="preserve"> </w:t>
-        </w:r>
-        <w:r>
-          <w:rPr>
-            <w:sz w:val="22"/>
-            <w:szCs w:val="22"/>
-            <w:lang w:val="id-ID"/>
-          </w:rPr>
-          <w:t xml:space="preserve">of </w:t>
+          <w:t xml:space="preserve"> of </w:t>
         </w:r>
         <w:r>
           <w:rPr>
@@ -1568,15 +2500,7 @@
         <w:sz w:val="20"/>
         <w:lang w:val="id-ID"/>
       </w:rPr>
-      <w:t xml:space="preserve">ddmmyy/&lt;Initial&gt;/&lt;Subject </w:t>
-    </w:r>
-    <w:r>
-      <w:rPr>
-        <w:b/>
-        <w:sz w:val="20"/>
-        <w:lang w:val="id-ID"/>
-      </w:rPr>
-      <w:t>Code1[-Subject Code2]&gt;/&lt;Soal99[-99]X&gt;</w:t>
+      <w:t>ddmmyy/&lt;Initial&gt;/&lt;Subject Code1[-Subject Code2]&gt;/&lt;Soal99[-99]X&gt;</w:t>
     </w:r>
     <w:r>
       <w:rPr>
@@ -1609,6 +2533,95 @@
 <file path=word/numbering.xml><?xml version="1.0" encoding="utf-8"?>
 <w:numbering xmlns:wpc="http://schemas.microsoft.com/office/word/2010/wordprocessingCanvas" xmlns:cx="http://schemas.microsoft.com/office/drawing/2014/chartex" xmlns:cx1="http://schemas.microsoft.com/office/drawing/2015/9/8/chartex" xmlns:cx2="http://schemas.microsoft.com/office/drawing/2015/10/21/chartex" xmlns:cx3="http://schemas.microsoft.com/office/drawing/2016/5/9/chartex" xmlns:cx4="http://schemas.microsoft.com/office/drawing/2016/5/10/chartex" xmlns:cx5="http://schemas.microsoft.com/office/drawing/2016/5/11/chartex" xmlns:cx6="http://schemas.microsoft.com/office/drawing/2016/5/12/chartex" xmlns:cx7="http://schemas.microsoft.com/office/drawing/2016/5/13/chartex" xmlns:cx8="http://schemas.microsoft.com/office/drawing/2016/5/14/chartex" xmlns:mc="http://schemas.openxmlformats.org/markup-compatibility/2006" xmlns:aink="http://schemas.microsoft.com/office/drawing/2016/ink" xmlns:am3d="http://schemas.microsoft.com/office/drawing/2017/model3d" xmlns:o="urn:schemas-microsoft-com:office:office" xmlns:r="http://schemas.openxmlformats.org/officeDocument/2006/relationships" xmlns:m="http://schemas.openxmlformats.org/officeDocument/2006/math" xmlns:v="urn:schemas-microsoft-com:vml" xmlns:wp14="http://schemas.microsoft.com/office/word/2010/wordprocessingDrawing" xmlns:wp="http://schemas.openxmlformats.org/drawingml/2006/wordprocessingDrawing" xmlns:w10="urn:schemas-microsoft-com:office:word" xmlns:w="http://schemas.openxmlformats.org/wordprocessingml/2006/main" xmlns:w14="http://schemas.microsoft.com/office/word/2010/wordml" xmlns:w15="http://schemas.microsoft.com/office/word/2012/wordml" xmlns:w16cex="http://schemas.microsoft.com/office/word/2018/wordml/cex" xmlns:w16cid="http://schemas.microsoft.com/office/word/2016/wordml/cid" xmlns:w16="http://schemas.microsoft.com/office/word/2018/wordml" xmlns:w16sdtdh="http://schemas.microsoft.com/office/word/2020/wordml/sdtdatahash" xmlns:w16se="http://schemas.microsoft.com/office/word/2015/wordml/symex" xmlns:wpg="http://schemas.microsoft.com/office/word/2010/wordprocessingGroup" xmlns:wpi="http://schemas.microsoft.com/office/word/2010/wordprocessingInk" xmlns:wne="http://schemas.microsoft.com/office/word/2006/wordml" xmlns:wps="http://schemas.microsoft.com/office/word/2010/wordprocessingShape" mc:Ignorable="w14 w15 w16se w16cid w16 w16cex w16sdtdh wp14">
   <w:abstractNum w:abstractNumId="0" w15:restartNumberingAfterBreak="0">
+    <w:nsid w:val="028E28D2"/>
+    <w:multiLevelType w:val="hybridMultilevel"/>
+    <w:tmpl w:val="6324E514"/>
+    <w:lvl w:ilvl="0" w:tplc="0409000F">
+      <w:start w:val="1"/>
+      <w:numFmt w:val="decimal"/>
+      <w:lvlText w:val="%1."/>
+      <w:lvlJc w:val="left"/>
+      <w:pPr>
+        <w:ind w:left="720" w:hanging="360"/>
+      </w:pPr>
+      <w:rPr>
+        <w:rFonts w:hint="default"/>
+      </w:rPr>
+    </w:lvl>
+    <w:lvl w:ilvl="1" w:tplc="04090019" w:tentative="1">
+      <w:start w:val="1"/>
+      <w:numFmt w:val="lowerLetter"/>
+      <w:lvlText w:val="%2."/>
+      <w:lvlJc w:val="left"/>
+      <w:pPr>
+        <w:ind w:left="1440" w:hanging="360"/>
+      </w:pPr>
+    </w:lvl>
+    <w:lvl w:ilvl="2" w:tplc="0409001B" w:tentative="1">
+      <w:start w:val="1"/>
+      <w:numFmt w:val="lowerRoman"/>
+      <w:lvlText w:val="%3."/>
+      <w:lvlJc w:val="right"/>
+      <w:pPr>
+        <w:ind w:left="2160" w:hanging="180"/>
+      </w:pPr>
+    </w:lvl>
+    <w:lvl w:ilvl="3" w:tplc="0409000F" w:tentative="1">
+      <w:start w:val="1"/>
+      <w:numFmt w:val="decimal"/>
+      <w:lvlText w:val="%4."/>
+      <w:lvlJc w:val="left"/>
+      <w:pPr>
+        <w:ind w:left="2880" w:hanging="360"/>
+      </w:pPr>
+    </w:lvl>
+    <w:lvl w:ilvl="4" w:tplc="04090019" w:tentative="1">
+      <w:start w:val="1"/>
+      <w:numFmt w:val="lowerLetter"/>
+      <w:lvlText w:val="%5."/>
+      <w:lvlJc w:val="left"/>
+      <w:pPr>
+        <w:ind w:left="3600" w:hanging="360"/>
+      </w:pPr>
+    </w:lvl>
+    <w:lvl w:ilvl="5" w:tplc="0409001B" w:tentative="1">
+      <w:start w:val="1"/>
+      <w:numFmt w:val="lowerRoman"/>
+      <w:lvlText w:val="%6."/>
+      <w:lvlJc w:val="right"/>
+      <w:pPr>
+        <w:ind w:left="4320" w:hanging="180"/>
+      </w:pPr>
+    </w:lvl>
+    <w:lvl w:ilvl="6" w:tplc="0409000F" w:tentative="1">
+      <w:start w:val="1"/>
+      <w:numFmt w:val="decimal"/>
+      <w:lvlText w:val="%7."/>
+      <w:lvlJc w:val="left"/>
+      <w:pPr>
+        <w:ind w:left="5040" w:hanging="360"/>
+      </w:pPr>
+    </w:lvl>
+    <w:lvl w:ilvl="7" w:tplc="04090019" w:tentative="1">
+      <w:start w:val="1"/>
+      <w:numFmt w:val="lowerLetter"/>
+      <w:lvlText w:val="%8."/>
+      <w:lvlJc w:val="left"/>
+      <w:pPr>
+        <w:ind w:left="5760" w:hanging="360"/>
+      </w:pPr>
+    </w:lvl>
+    <w:lvl w:ilvl="8" w:tplc="0409001B" w:tentative="1">
+      <w:start w:val="1"/>
+      <w:numFmt w:val="lowerRoman"/>
+      <w:lvlText w:val="%9."/>
+      <w:lvlJc w:val="right"/>
+      <w:pPr>
+        <w:ind w:left="6480" w:hanging="180"/>
+      </w:pPr>
+    </w:lvl>
+  </w:abstractNum>
+  <w:abstractNum w:abstractNumId="1" w15:restartNumberingAfterBreak="0">
     <w:nsid w:val="02D71FB7"/>
     <w:multiLevelType w:val="hybridMultilevel"/>
     <w:tmpl w:val="0A0E1530"/>
@@ -1748,7 +2761,7 @@
       </w:rPr>
     </w:lvl>
   </w:abstractNum>
-  <w:abstractNum w:abstractNumId="1" w15:restartNumberingAfterBreak="0">
+  <w:abstractNum w:abstractNumId="2" w15:restartNumberingAfterBreak="0">
     <w:nsid w:val="07061370"/>
     <w:multiLevelType w:val="multilevel"/>
     <w:tmpl w:val="20FE3374"/>
@@ -1888,7 +2901,7 @@
       </w:rPr>
     </w:lvl>
   </w:abstractNum>
-  <w:abstractNum w:abstractNumId="2" w15:restartNumberingAfterBreak="0">
+  <w:abstractNum w:abstractNumId="3" w15:restartNumberingAfterBreak="0">
     <w:nsid w:val="109550C2"/>
     <w:multiLevelType w:val="multilevel"/>
     <w:tmpl w:val="B4BE5346"/>
@@ -2028,7 +3041,7 @@
       </w:rPr>
     </w:lvl>
   </w:abstractNum>
-  <w:abstractNum w:abstractNumId="3" w15:restartNumberingAfterBreak="0">
+  <w:abstractNum w:abstractNumId="4" w15:restartNumberingAfterBreak="0">
     <w:nsid w:val="1B611DEF"/>
     <w:multiLevelType w:val="hybridMultilevel"/>
     <w:tmpl w:val="835E2D1A"/>
@@ -2144,7 +3157,185 @@
       </w:pPr>
     </w:lvl>
   </w:abstractNum>
-  <w:abstractNum w:abstractNumId="4" w15:restartNumberingAfterBreak="0">
+  <w:abstractNum w:abstractNumId="5" w15:restartNumberingAfterBreak="0">
+    <w:nsid w:val="2B4F2B61"/>
+    <w:multiLevelType w:val="hybridMultilevel"/>
+    <w:tmpl w:val="2020F05C"/>
+    <w:lvl w:ilvl="0" w:tplc="0409000F">
+      <w:start w:val="1"/>
+      <w:numFmt w:val="decimal"/>
+      <w:lvlText w:val="%1."/>
+      <w:lvlJc w:val="left"/>
+      <w:pPr>
+        <w:ind w:left="720" w:hanging="360"/>
+      </w:pPr>
+      <w:rPr>
+        <w:rFonts w:hint="default"/>
+      </w:rPr>
+    </w:lvl>
+    <w:lvl w:ilvl="1" w:tplc="04090019" w:tentative="1">
+      <w:start w:val="1"/>
+      <w:numFmt w:val="lowerLetter"/>
+      <w:lvlText w:val="%2."/>
+      <w:lvlJc w:val="left"/>
+      <w:pPr>
+        <w:ind w:left="1440" w:hanging="360"/>
+      </w:pPr>
+    </w:lvl>
+    <w:lvl w:ilvl="2" w:tplc="0409001B" w:tentative="1">
+      <w:start w:val="1"/>
+      <w:numFmt w:val="lowerRoman"/>
+      <w:lvlText w:val="%3."/>
+      <w:lvlJc w:val="right"/>
+      <w:pPr>
+        <w:ind w:left="2160" w:hanging="180"/>
+      </w:pPr>
+    </w:lvl>
+    <w:lvl w:ilvl="3" w:tplc="0409000F" w:tentative="1">
+      <w:start w:val="1"/>
+      <w:numFmt w:val="decimal"/>
+      <w:lvlText w:val="%4."/>
+      <w:lvlJc w:val="left"/>
+      <w:pPr>
+        <w:ind w:left="2880" w:hanging="360"/>
+      </w:pPr>
+    </w:lvl>
+    <w:lvl w:ilvl="4" w:tplc="04090019" w:tentative="1">
+      <w:start w:val="1"/>
+      <w:numFmt w:val="lowerLetter"/>
+      <w:lvlText w:val="%5."/>
+      <w:lvlJc w:val="left"/>
+      <w:pPr>
+        <w:ind w:left="3600" w:hanging="360"/>
+      </w:pPr>
+    </w:lvl>
+    <w:lvl w:ilvl="5" w:tplc="0409001B" w:tentative="1">
+      <w:start w:val="1"/>
+      <w:numFmt w:val="lowerRoman"/>
+      <w:lvlText w:val="%6."/>
+      <w:lvlJc w:val="right"/>
+      <w:pPr>
+        <w:ind w:left="4320" w:hanging="180"/>
+      </w:pPr>
+    </w:lvl>
+    <w:lvl w:ilvl="6" w:tplc="0409000F" w:tentative="1">
+      <w:start w:val="1"/>
+      <w:numFmt w:val="decimal"/>
+      <w:lvlText w:val="%7."/>
+      <w:lvlJc w:val="left"/>
+      <w:pPr>
+        <w:ind w:left="5040" w:hanging="360"/>
+      </w:pPr>
+    </w:lvl>
+    <w:lvl w:ilvl="7" w:tplc="04090019" w:tentative="1">
+      <w:start w:val="1"/>
+      <w:numFmt w:val="lowerLetter"/>
+      <w:lvlText w:val="%8."/>
+      <w:lvlJc w:val="left"/>
+      <w:pPr>
+        <w:ind w:left="5760" w:hanging="360"/>
+      </w:pPr>
+    </w:lvl>
+    <w:lvl w:ilvl="8" w:tplc="0409001B" w:tentative="1">
+      <w:start w:val="1"/>
+      <w:numFmt w:val="lowerRoman"/>
+      <w:lvlText w:val="%9."/>
+      <w:lvlJc w:val="right"/>
+      <w:pPr>
+        <w:ind w:left="6480" w:hanging="180"/>
+      </w:pPr>
+    </w:lvl>
+  </w:abstractNum>
+  <w:abstractNum w:abstractNumId="6" w15:restartNumberingAfterBreak="0">
+    <w:nsid w:val="2E802D1F"/>
+    <w:multiLevelType w:val="hybridMultilevel"/>
+    <w:tmpl w:val="5374D95C"/>
+    <w:lvl w:ilvl="0" w:tplc="0409000F">
+      <w:start w:val="1"/>
+      <w:numFmt w:val="decimal"/>
+      <w:lvlText w:val="%1."/>
+      <w:lvlJc w:val="left"/>
+      <w:pPr>
+        <w:ind w:left="720" w:hanging="360"/>
+      </w:pPr>
+      <w:rPr>
+        <w:rFonts w:hint="default"/>
+      </w:rPr>
+    </w:lvl>
+    <w:lvl w:ilvl="1" w:tplc="04090019" w:tentative="1">
+      <w:start w:val="1"/>
+      <w:numFmt w:val="lowerLetter"/>
+      <w:lvlText w:val="%2."/>
+      <w:lvlJc w:val="left"/>
+      <w:pPr>
+        <w:ind w:left="1440" w:hanging="360"/>
+      </w:pPr>
+    </w:lvl>
+    <w:lvl w:ilvl="2" w:tplc="0409001B" w:tentative="1">
+      <w:start w:val="1"/>
+      <w:numFmt w:val="lowerRoman"/>
+      <w:lvlText w:val="%3."/>
+      <w:lvlJc w:val="right"/>
+      <w:pPr>
+        <w:ind w:left="2160" w:hanging="180"/>
+      </w:pPr>
+    </w:lvl>
+    <w:lvl w:ilvl="3" w:tplc="0409000F" w:tentative="1">
+      <w:start w:val="1"/>
+      <w:numFmt w:val="decimal"/>
+      <w:lvlText w:val="%4."/>
+      <w:lvlJc w:val="left"/>
+      <w:pPr>
+        <w:ind w:left="2880" w:hanging="360"/>
+      </w:pPr>
+    </w:lvl>
+    <w:lvl w:ilvl="4" w:tplc="04090019" w:tentative="1">
+      <w:start w:val="1"/>
+      <w:numFmt w:val="lowerLetter"/>
+      <w:lvlText w:val="%5."/>
+      <w:lvlJc w:val="left"/>
+      <w:pPr>
+        <w:ind w:left="3600" w:hanging="360"/>
+      </w:pPr>
+    </w:lvl>
+    <w:lvl w:ilvl="5" w:tplc="0409001B" w:tentative="1">
+      <w:start w:val="1"/>
+      <w:numFmt w:val="lowerRoman"/>
+      <w:lvlText w:val="%6."/>
+      <w:lvlJc w:val="right"/>
+      <w:pPr>
+        <w:ind w:left="4320" w:hanging="180"/>
+      </w:pPr>
+    </w:lvl>
+    <w:lvl w:ilvl="6" w:tplc="0409000F" w:tentative="1">
+      <w:start w:val="1"/>
+      <w:numFmt w:val="decimal"/>
+      <w:lvlText w:val="%7."/>
+      <w:lvlJc w:val="left"/>
+      <w:pPr>
+        <w:ind w:left="5040" w:hanging="360"/>
+      </w:pPr>
+    </w:lvl>
+    <w:lvl w:ilvl="7" w:tplc="04090019" w:tentative="1">
+      <w:start w:val="1"/>
+      <w:numFmt w:val="lowerLetter"/>
+      <w:lvlText w:val="%8."/>
+      <w:lvlJc w:val="left"/>
+      <w:pPr>
+        <w:ind w:left="5760" w:hanging="360"/>
+      </w:pPr>
+    </w:lvl>
+    <w:lvl w:ilvl="8" w:tplc="0409001B" w:tentative="1">
+      <w:start w:val="1"/>
+      <w:numFmt w:val="lowerRoman"/>
+      <w:lvlText w:val="%9."/>
+      <w:lvlJc w:val="right"/>
+      <w:pPr>
+        <w:ind w:left="6480" w:hanging="180"/>
+      </w:pPr>
+    </w:lvl>
+  </w:abstractNum>
+  <w:abstractNum w:abstractNumId="7" w15:restartNumberingAfterBreak="0">
     <w:nsid w:val="31CB6DAA"/>
     <w:multiLevelType w:val="multilevel"/>
     <w:tmpl w:val="C734A456"/>
@@ -2284,7 +3475,7 @@
       </w:rPr>
     </w:lvl>
   </w:abstractNum>
-  <w:abstractNum w:abstractNumId="5" w15:restartNumberingAfterBreak="0">
+  <w:abstractNum w:abstractNumId="8" w15:restartNumberingAfterBreak="0">
     <w:nsid w:val="320D55A8"/>
     <w:multiLevelType w:val="multilevel"/>
     <w:tmpl w:val="CB5AF02C"/>
@@ -2424,7 +3615,96 @@
       </w:rPr>
     </w:lvl>
   </w:abstractNum>
-  <w:abstractNum w:abstractNumId="6" w15:restartNumberingAfterBreak="0">
+  <w:abstractNum w:abstractNumId="9" w15:restartNumberingAfterBreak="0">
+    <w:nsid w:val="3F387831"/>
+    <w:multiLevelType w:val="hybridMultilevel"/>
+    <w:tmpl w:val="D8221702"/>
+    <w:lvl w:ilvl="0" w:tplc="0409000F">
+      <w:start w:val="1"/>
+      <w:numFmt w:val="decimal"/>
+      <w:lvlText w:val="%1."/>
+      <w:lvlJc w:val="left"/>
+      <w:pPr>
+        <w:ind w:left="720" w:hanging="360"/>
+      </w:pPr>
+      <w:rPr>
+        <w:rFonts w:hint="default"/>
+      </w:rPr>
+    </w:lvl>
+    <w:lvl w:ilvl="1" w:tplc="04090019" w:tentative="1">
+      <w:start w:val="1"/>
+      <w:numFmt w:val="lowerLetter"/>
+      <w:lvlText w:val="%2."/>
+      <w:lvlJc w:val="left"/>
+      <w:pPr>
+        <w:ind w:left="1440" w:hanging="360"/>
+      </w:pPr>
+    </w:lvl>
+    <w:lvl w:ilvl="2" w:tplc="0409001B" w:tentative="1">
+      <w:start w:val="1"/>
+      <w:numFmt w:val="lowerRoman"/>
+      <w:lvlText w:val="%3."/>
+      <w:lvlJc w:val="right"/>
+      <w:pPr>
+        <w:ind w:left="2160" w:hanging="180"/>
+      </w:pPr>
+    </w:lvl>
+    <w:lvl w:ilvl="3" w:tplc="0409000F" w:tentative="1">
+      <w:start w:val="1"/>
+      <w:numFmt w:val="decimal"/>
+      <w:lvlText w:val="%4."/>
+      <w:lvlJc w:val="left"/>
+      <w:pPr>
+        <w:ind w:left="2880" w:hanging="360"/>
+      </w:pPr>
+    </w:lvl>
+    <w:lvl w:ilvl="4" w:tplc="04090019" w:tentative="1">
+      <w:start w:val="1"/>
+      <w:numFmt w:val="lowerLetter"/>
+      <w:lvlText w:val="%5."/>
+      <w:lvlJc w:val="left"/>
+      <w:pPr>
+        <w:ind w:left="3600" w:hanging="360"/>
+      </w:pPr>
+    </w:lvl>
+    <w:lvl w:ilvl="5" w:tplc="0409001B" w:tentative="1">
+      <w:start w:val="1"/>
+      <w:numFmt w:val="lowerRoman"/>
+      <w:lvlText w:val="%6."/>
+      <w:lvlJc w:val="right"/>
+      <w:pPr>
+        <w:ind w:left="4320" w:hanging="180"/>
+      </w:pPr>
+    </w:lvl>
+    <w:lvl w:ilvl="6" w:tplc="0409000F" w:tentative="1">
+      <w:start w:val="1"/>
+      <w:numFmt w:val="decimal"/>
+      <w:lvlText w:val="%7."/>
+      <w:lvlJc w:val="left"/>
+      <w:pPr>
+        <w:ind w:left="5040" w:hanging="360"/>
+      </w:pPr>
+    </w:lvl>
+    <w:lvl w:ilvl="7" w:tplc="04090019" w:tentative="1">
+      <w:start w:val="1"/>
+      <w:numFmt w:val="lowerLetter"/>
+      <w:lvlText w:val="%8."/>
+      <w:lvlJc w:val="left"/>
+      <w:pPr>
+        <w:ind w:left="5760" w:hanging="360"/>
+      </w:pPr>
+    </w:lvl>
+    <w:lvl w:ilvl="8" w:tplc="0409001B" w:tentative="1">
+      <w:start w:val="1"/>
+      <w:numFmt w:val="lowerRoman"/>
+      <w:lvlText w:val="%9."/>
+      <w:lvlJc w:val="right"/>
+      <w:pPr>
+        <w:ind w:left="6480" w:hanging="180"/>
+      </w:pPr>
+    </w:lvl>
+  </w:abstractNum>
+  <w:abstractNum w:abstractNumId="10" w15:restartNumberingAfterBreak="0">
     <w:nsid w:val="40275246"/>
     <w:multiLevelType w:val="multilevel"/>
     <w:tmpl w:val="13F607BC"/>
@@ -2537,7 +3817,96 @@
       </w:rPr>
     </w:lvl>
   </w:abstractNum>
-  <w:abstractNum w:abstractNumId="7" w15:restartNumberingAfterBreak="0">
+  <w:abstractNum w:abstractNumId="11" w15:restartNumberingAfterBreak="0">
+    <w:nsid w:val="4CCF5707"/>
+    <w:multiLevelType w:val="hybridMultilevel"/>
+    <w:tmpl w:val="9ACC281A"/>
+    <w:lvl w:ilvl="0" w:tplc="0409000F">
+      <w:start w:val="1"/>
+      <w:numFmt w:val="decimal"/>
+      <w:lvlText w:val="%1."/>
+      <w:lvlJc w:val="left"/>
+      <w:pPr>
+        <w:ind w:left="720" w:hanging="360"/>
+      </w:pPr>
+      <w:rPr>
+        <w:rFonts w:hint="default"/>
+      </w:rPr>
+    </w:lvl>
+    <w:lvl w:ilvl="1" w:tplc="04090019" w:tentative="1">
+      <w:start w:val="1"/>
+      <w:numFmt w:val="lowerLetter"/>
+      <w:lvlText w:val="%2."/>
+      <w:lvlJc w:val="left"/>
+      <w:pPr>
+        <w:ind w:left="1440" w:hanging="360"/>
+      </w:pPr>
+    </w:lvl>
+    <w:lvl w:ilvl="2" w:tplc="0409001B" w:tentative="1">
+      <w:start w:val="1"/>
+      <w:numFmt w:val="lowerRoman"/>
+      <w:lvlText w:val="%3."/>
+      <w:lvlJc w:val="right"/>
+      <w:pPr>
+        <w:ind w:left="2160" w:hanging="180"/>
+      </w:pPr>
+    </w:lvl>
+    <w:lvl w:ilvl="3" w:tplc="0409000F" w:tentative="1">
+      <w:start w:val="1"/>
+      <w:numFmt w:val="decimal"/>
+      <w:lvlText w:val="%4."/>
+      <w:lvlJc w:val="left"/>
+      <w:pPr>
+        <w:ind w:left="2880" w:hanging="360"/>
+      </w:pPr>
+    </w:lvl>
+    <w:lvl w:ilvl="4" w:tplc="04090019" w:tentative="1">
+      <w:start w:val="1"/>
+      <w:numFmt w:val="lowerLetter"/>
+      <w:lvlText w:val="%5."/>
+      <w:lvlJc w:val="left"/>
+      <w:pPr>
+        <w:ind w:left="3600" w:hanging="360"/>
+      </w:pPr>
+    </w:lvl>
+    <w:lvl w:ilvl="5" w:tplc="0409001B" w:tentative="1">
+      <w:start w:val="1"/>
+      <w:numFmt w:val="lowerRoman"/>
+      <w:lvlText w:val="%6."/>
+      <w:lvlJc w:val="right"/>
+      <w:pPr>
+        <w:ind w:left="4320" w:hanging="180"/>
+      </w:pPr>
+    </w:lvl>
+    <w:lvl w:ilvl="6" w:tplc="0409000F" w:tentative="1">
+      <w:start w:val="1"/>
+      <w:numFmt w:val="decimal"/>
+      <w:lvlText w:val="%7."/>
+      <w:lvlJc w:val="left"/>
+      <w:pPr>
+        <w:ind w:left="5040" w:hanging="360"/>
+      </w:pPr>
+    </w:lvl>
+    <w:lvl w:ilvl="7" w:tplc="04090019" w:tentative="1">
+      <w:start w:val="1"/>
+      <w:numFmt w:val="lowerLetter"/>
+      <w:lvlText w:val="%8."/>
+      <w:lvlJc w:val="left"/>
+      <w:pPr>
+        <w:ind w:left="5760" w:hanging="360"/>
+      </w:pPr>
+    </w:lvl>
+    <w:lvl w:ilvl="8" w:tplc="0409001B" w:tentative="1">
+      <w:start w:val="1"/>
+      <w:numFmt w:val="lowerRoman"/>
+      <w:lvlText w:val="%9."/>
+      <w:lvlJc w:val="right"/>
+      <w:pPr>
+        <w:ind w:left="6480" w:hanging="180"/>
+      </w:pPr>
+    </w:lvl>
+  </w:abstractNum>
+  <w:abstractNum w:abstractNumId="12" w15:restartNumberingAfterBreak="0">
     <w:nsid w:val="554C1A03"/>
     <w:multiLevelType w:val="multilevel"/>
     <w:tmpl w:val="51FECEBC"/>
@@ -2650,7 +4019,7 @@
       </w:rPr>
     </w:lvl>
   </w:abstractNum>
-  <w:abstractNum w:abstractNumId="8" w15:restartNumberingAfterBreak="0">
+  <w:abstractNum w:abstractNumId="13" w15:restartNumberingAfterBreak="0">
     <w:nsid w:val="57C86BC1"/>
     <w:multiLevelType w:val="hybridMultilevel"/>
     <w:tmpl w:val="1E62E2FE"/>
@@ -2790,7 +4159,7 @@
       </w:rPr>
     </w:lvl>
   </w:abstractNum>
-  <w:abstractNum w:abstractNumId="9" w15:restartNumberingAfterBreak="0">
+  <w:abstractNum w:abstractNumId="14" w15:restartNumberingAfterBreak="0">
     <w:nsid w:val="592F3052"/>
     <w:multiLevelType w:val="multilevel"/>
     <w:tmpl w:val="FF808A3E"/>
@@ -2930,7 +4299,7 @@
       </w:rPr>
     </w:lvl>
   </w:abstractNum>
-  <w:abstractNum w:abstractNumId="10" w15:restartNumberingAfterBreak="0">
+  <w:abstractNum w:abstractNumId="15" w15:restartNumberingAfterBreak="0">
     <w:nsid w:val="75272850"/>
     <w:multiLevelType w:val="hybridMultilevel"/>
     <w:tmpl w:val="E3D402EE"/>
@@ -3070,7 +4439,7 @@
       </w:rPr>
     </w:lvl>
   </w:abstractNum>
-  <w:abstractNum w:abstractNumId="11" w15:restartNumberingAfterBreak="0">
+  <w:abstractNum w:abstractNumId="16" w15:restartNumberingAfterBreak="0">
     <w:nsid w:val="763767C0"/>
     <w:multiLevelType w:val="hybridMultilevel"/>
     <w:tmpl w:val="B3BE086A"/>
@@ -3210,7 +4579,7 @@
       </w:rPr>
     </w:lvl>
   </w:abstractNum>
-  <w:abstractNum w:abstractNumId="12" w15:restartNumberingAfterBreak="0">
+  <w:abstractNum w:abstractNumId="17" w15:restartNumberingAfterBreak="0">
     <w:nsid w:val="768D51FC"/>
     <w:multiLevelType w:val="hybridMultilevel"/>
     <w:tmpl w:val="DAC07698"/>
@@ -3330,34 +4699,34 @@
     </w:lvl>
   </w:abstractNum>
   <w:num w:numId="1">
+    <w:abstractNumId w:val="2"/>
+  </w:num>
+  <w:num w:numId="2">
+    <w:abstractNumId w:val="7"/>
+  </w:num>
+  <w:num w:numId="3">
+    <w:abstractNumId w:val="14"/>
+  </w:num>
+  <w:num w:numId="4">
+    <w:abstractNumId w:val="8"/>
+  </w:num>
+  <w:num w:numId="5">
+    <w:abstractNumId w:val="15"/>
+  </w:num>
+  <w:num w:numId="6">
+    <w:abstractNumId w:val="13"/>
+  </w:num>
+  <w:num w:numId="7">
+    <w:abstractNumId w:val="16"/>
+  </w:num>
+  <w:num w:numId="8">
     <w:abstractNumId w:val="1"/>
   </w:num>
-  <w:num w:numId="2">
+  <w:num w:numId="9">
     <w:abstractNumId w:val="4"/>
   </w:num>
-  <w:num w:numId="3">
-    <w:abstractNumId w:val="9"/>
-  </w:num>
-  <w:num w:numId="4">
-    <w:abstractNumId w:val="5"/>
-  </w:num>
-  <w:num w:numId="5">
-    <w:abstractNumId w:val="10"/>
-  </w:num>
-  <w:num w:numId="6">
-    <w:abstractNumId w:val="8"/>
-  </w:num>
-  <w:num w:numId="7">
-    <w:abstractNumId w:val="11"/>
-  </w:num>
-  <w:num w:numId="8">
-    <w:abstractNumId w:val="0"/>
-  </w:num>
-  <w:num w:numId="9">
-    <w:abstractNumId w:val="3"/>
-  </w:num>
   <w:num w:numId="10">
-    <w:abstractNumId w:val="3"/>
+    <w:abstractNumId w:val="4"/>
     <w:lvlOverride w:ilvl="0">
       <w:startOverride w:val="1"/>
     </w:lvlOverride>
@@ -3385,7 +4754,7 @@
     </w:lvlOverride>
   </w:num>
   <w:num w:numId="11">
-    <w:abstractNumId w:val="12"/>
+    <w:abstractNumId w:val="17"/>
     <w:lvlOverride w:ilvl="0">
       <w:startOverride w:val="1"/>
     </w:lvlOverride>
@@ -3411,13 +4780,28 @@
     </w:lvlOverride>
   </w:num>
   <w:num w:numId="12">
-    <w:abstractNumId w:val="7"/>
+    <w:abstractNumId w:val="12"/>
   </w:num>
   <w:num w:numId="13">
+    <w:abstractNumId w:val="10"/>
+  </w:num>
+  <w:num w:numId="14">
+    <w:abstractNumId w:val="3"/>
+  </w:num>
+  <w:num w:numId="15">
+    <w:abstractNumId w:val="5"/>
+  </w:num>
+  <w:num w:numId="16">
+    <w:abstractNumId w:val="11"/>
+  </w:num>
+  <w:num w:numId="17">
+    <w:abstractNumId w:val="9"/>
+  </w:num>
+  <w:num w:numId="18">
     <w:abstractNumId w:val="6"/>
   </w:num>
-  <w:num w:numId="14">
-    <w:abstractNumId w:val="2"/>
+  <w:num w:numId="19">
+    <w:abstractNumId w:val="0"/>
   </w:num>
 </w:numbering>
 </file>
@@ -4293,6 +5677,25 @@
       <w:contextualSpacing/>
     </w:pPr>
   </w:style>
+  <w:style w:type="paragraph" w:styleId="Caption">
+    <w:name w:val="caption"/>
+    <w:basedOn w:val="Normal"/>
+    <w:next w:val="Normal"/>
+    <w:uiPriority w:val="35"/>
+    <w:unhideWhenUsed/>
+    <w:qFormat/>
+    <w:rsid w:val="003438C0"/>
+    <w:pPr>
+      <w:spacing w:after="200"/>
+    </w:pPr>
+    <w:rPr>
+      <w:i/>
+      <w:iCs/>
+      <w:color w:val="575F6D" w:themeColor="text2"/>
+      <w:sz w:val="18"/>
+      <w:szCs w:val="18"/>
+    </w:rPr>
+  </w:style>
 </w:styles>
 </file>
 

</xml_diff>